<commit_message>
added address to resume
</commit_message>
<xml_diff>
--- a/docs/Resume_Samuel_Downs.docx
+++ b/docs/Resume_Samuel_Downs.docx
@@ -22,6 +22,7 @@
     <w:p>
       <w:pPr>
         <w:rPr>
+          <w:rStyle w:val="Hyperlink"/>
           <w:rFonts w:ascii="Times New Roman" w:hAnsi="Times New Roman" w:cs="Times New Roman"/>
           <w:sz w:val="28"/>
           <w:szCs w:val="28"/>
@@ -38,6 +39,50 @@
           <w:t>Samueldowns17@gmail.com</w:t>
         </w:r>
       </w:hyperlink>
+    </w:p>
+    <w:p>
+      <w:pPr>
+        <w:rPr>
+          <w:rFonts w:ascii="Times New Roman" w:hAnsi="Times New Roman" w:cs="Times New Roman"/>
+          <w:sz w:val="28"/>
+          <w:szCs w:val="28"/>
+        </w:rPr>
+      </w:pPr>
+      <w:r>
+        <w:rPr>
+          <w:rStyle w:val="Hyperlink"/>
+          <w:rFonts w:ascii="Times New Roman" w:hAnsi="Times New Roman" w:cs="Times New Roman"/>
+          <w:color w:val="auto"/>
+          <w:sz w:val="28"/>
+          <w:szCs w:val="28"/>
+          <w:u w:val="none"/>
+        </w:rPr>
+        <w:t xml:space="preserve">3814 </w:t>
+      </w:r>
+      <w:proofErr w:type="spellStart"/>
+      <w:r>
+        <w:rPr>
+          <w:rStyle w:val="Hyperlink"/>
+          <w:rFonts w:ascii="Times New Roman" w:hAnsi="Times New Roman" w:cs="Times New Roman"/>
+          <w:color w:val="auto"/>
+          <w:sz w:val="28"/>
+          <w:szCs w:val="28"/>
+          <w:u w:val="none"/>
+        </w:rPr>
+        <w:t>Frostberry</w:t>
+      </w:r>
+      <w:proofErr w:type="spellEnd"/>
+      <w:r>
+        <w:rPr>
+          <w:rStyle w:val="Hyperlink"/>
+          <w:rFonts w:ascii="Times New Roman" w:hAnsi="Times New Roman" w:cs="Times New Roman"/>
+          <w:color w:val="auto"/>
+          <w:sz w:val="28"/>
+          <w:szCs w:val="28"/>
+          <w:u w:val="none"/>
+        </w:rPr>
+        <w:t xml:space="preserve"> Fall Place Southeast</w:t>
+      </w:r>
     </w:p>
     <w:p>
       <w:pPr>

</xml_diff>

<commit_message>
Adding QR to resume
</commit_message>
<xml_diff>
--- a/docs/Resume_Samuel_Downs.docx
+++ b/docs/Resume_Samuel_Downs.docx
@@ -12,6 +12,73 @@
       </w:pPr>
       <w:r>
         <w:rPr>
+          <w:noProof/>
+        </w:rPr>
+        <w:drawing>
+          <wp:anchor distT="0" distB="0" distL="114300" distR="114300" simplePos="0" relativeHeight="251658240" behindDoc="1" locked="0" layoutInCell="1" allowOverlap="1" wp14:anchorId="2D1BF30C" wp14:editId="2171CACA">
+            <wp:simplePos x="0" y="0"/>
+            <wp:positionH relativeFrom="margin">
+              <wp:posOffset>4229100</wp:posOffset>
+            </wp:positionH>
+            <wp:positionV relativeFrom="paragraph">
+              <wp:posOffset>-400050</wp:posOffset>
+            </wp:positionV>
+            <wp:extent cx="1885950" cy="1885950"/>
+            <wp:effectExtent l="0" t="0" r="0" b="0"/>
+            <wp:wrapNone/>
+            <wp:docPr id="1947571428" name="Picture 1" descr="A qr code with a dinosaur&#10;&#10;Description automatically generated"/>
+            <wp:cNvGraphicFramePr>
+              <a:graphicFrameLocks xmlns:a="http://schemas.openxmlformats.org/drawingml/2006/main" noChangeAspect="1"/>
+            </wp:cNvGraphicFramePr>
+            <a:graphic xmlns:a="http://schemas.openxmlformats.org/drawingml/2006/main">
+              <a:graphicData uri="http://schemas.openxmlformats.org/drawingml/2006/picture">
+                <pic:pic xmlns:pic="http://schemas.openxmlformats.org/drawingml/2006/picture">
+                  <pic:nvPicPr>
+                    <pic:cNvPr id="1947571428" name="Picture 1" descr="A qr code with a dinosaur&#10;&#10;Description automatically generated"/>
+                    <pic:cNvPicPr>
+                      <a:picLocks noChangeAspect="1" noChangeArrowheads="1"/>
+                    </pic:cNvPicPr>
+                  </pic:nvPicPr>
+                  <pic:blipFill>
+                    <a:blip r:embed="rId5">
+                      <a:extLst>
+                        <a:ext uri="{28A0092B-C50C-407E-A947-70E740481C1C}">
+                          <a14:useLocalDpi xmlns:a14="http://schemas.microsoft.com/office/drawing/2010/main" val="0"/>
+                        </a:ext>
+                      </a:extLst>
+                    </a:blip>
+                    <a:srcRect/>
+                    <a:stretch>
+                      <a:fillRect/>
+                    </a:stretch>
+                  </pic:blipFill>
+                  <pic:spPr bwMode="auto">
+                    <a:xfrm>
+                      <a:off x="0" y="0"/>
+                      <a:ext cx="1885950" cy="1885950"/>
+                    </a:xfrm>
+                    <a:prstGeom prst="rect">
+                      <a:avLst/>
+                    </a:prstGeom>
+                    <a:noFill/>
+                    <a:ln>
+                      <a:noFill/>
+                    </a:ln>
+                  </pic:spPr>
+                </pic:pic>
+              </a:graphicData>
+            </a:graphic>
+            <wp14:sizeRelH relativeFrom="margin">
+              <wp14:pctWidth>0</wp14:pctWidth>
+            </wp14:sizeRelH>
+            <wp14:sizeRelV relativeFrom="margin">
+              <wp14:pctHeight>0</wp14:pctHeight>
+            </wp14:sizeRelV>
+          </wp:anchor>
+        </w:drawing>
+      </w:r>
+      <w:r>
+        <w:rPr>
           <w:rFonts w:ascii="Times New Roman" w:hAnsi="Times New Roman" w:cs="Times New Roman"/>
           <w:sz w:val="28"/>
           <w:szCs w:val="28"/>
@@ -21,18 +88,17 @@
     </w:p>
     <w:p>
       <w:pPr>
+        <w:pStyle w:val="NormalWeb"/>
         <w:rPr>
           <w:rStyle w:val="Hyperlink"/>
-          <w:rFonts w:ascii="Times New Roman" w:hAnsi="Times New Roman" w:cs="Times New Roman"/>
-          <w:sz w:val="28"/>
-          <w:szCs w:val="28"/>
-        </w:rPr>
-      </w:pPr>
-      <w:hyperlink r:id="rId5" w:history="1">
+          <w:color w:val="auto"/>
+          <w:u w:val="none"/>
+        </w:rPr>
+      </w:pPr>
+      <w:hyperlink r:id="rId6" w:history="1">
         <w:r>
           <w:rPr>
             <w:rStyle w:val="Hyperlink"/>
-            <w:rFonts w:ascii="Times New Roman" w:hAnsi="Times New Roman" w:cs="Times New Roman"/>
             <w:sz w:val="28"/>
             <w:szCs w:val="28"/>
           </w:rPr>
@@ -777,7 +843,7 @@
         </w:rPr>
         <w:t xml:space="preserve">: </w:t>
       </w:r>
-      <w:hyperlink r:id="rId6" w:history="1">
+      <w:hyperlink r:id="rId7" w:history="1">
         <w:r>
           <w:rPr>
             <w:rStyle w:val="Hyperlink"/>
@@ -801,7 +867,7 @@
         </w:rPr>
         <w:t xml:space="preserve"> Website: </w:t>
       </w:r>
-      <w:hyperlink r:id="rId7" w:history="1">
+      <w:hyperlink r:id="rId8" w:history="1">
         <w:r>
           <w:rPr>
             <w:rStyle w:val="Hyperlink"/>
@@ -882,7 +948,19 @@
           <w:szCs w:val="24"/>
           <w14:ligatures w14:val="none"/>
         </w:rPr>
-        <w:t xml:space="preserve"> through Scratch to ease into sound design using Audacity. We did 4 total hands-on presentations (three with college freshmen classes and one with a middle school class) and entered in a student research competition (CCSC:SE)</w:t>
+        <w:t xml:space="preserve"> through Scratch to ease into sound design using Audacity. We did 4 total hands-on presentations (three with college freshmen classes and one with a middle school </w:t>
+      </w:r>
+      <w:r>
+        <w:rPr>
+          <w:rFonts w:ascii="Times New Roman" w:eastAsia="Times New Roman" w:hAnsi="Times New Roman" w:cs="Times New Roman"/>
+          <w:color w:val="000000"/>
+          <w:kern w:val="0"/>
+          <w:sz w:val="24"/>
+          <w:szCs w:val="24"/>
+          <w14:ligatures w14:val="none"/>
+        </w:rPr>
+        <w:lastRenderedPageBreak/>
+        <w:t>class) and entered in a student research competition (CCSC:SE)</w:t>
       </w:r>
       <w:r>
         <w:rPr>
@@ -917,7 +995,7 @@
         </w:rPr>
         <w:t xml:space="preserve"> Repository: </w:t>
       </w:r>
-      <w:hyperlink r:id="rId8" w:history="1">
+      <w:hyperlink r:id="rId9" w:history="1">
         <w:r>
           <w:rPr>
             <w:rStyle w:val="Hyperlink"/>
@@ -954,7 +1032,6 @@
           <w:szCs w:val="24"/>
           <w14:ligatures w14:val="none"/>
         </w:rPr>
-        <w:lastRenderedPageBreak/>
         <w:t>Music Classification:</w:t>
       </w:r>
       <w:r>
@@ -990,7 +1067,7 @@
         </w:rPr>
         <w:t xml:space="preserve"> dataset site (Kaggle). GitHub repository: </w:t>
       </w:r>
-      <w:hyperlink r:id="rId9" w:history="1">
+      <w:hyperlink r:id="rId10" w:history="1">
         <w:r>
           <w:rPr>
             <w:rStyle w:val="Hyperlink"/>
@@ -1073,7 +1150,7 @@
         </w:rPr>
         <w:t xml:space="preserve"> where the advantages and disadvantages of such an approach were learned. GitHub repository: </w:t>
       </w:r>
-      <w:hyperlink r:id="rId10" w:history="1">
+      <w:hyperlink r:id="rId11" w:history="1">
         <w:r>
           <w:rPr>
             <w:rStyle w:val="Hyperlink"/>
@@ -1136,7 +1213,7 @@
         </w:rPr>
         <w:t xml:space="preserve"> I have created a website using GitHub pages that has different sections such as “About Me”, “Skills/Qualifications”, and “Previous Projects” in a neat/organized fashion. GitHub Repository: </w:t>
       </w:r>
-      <w:hyperlink r:id="rId11" w:history="1">
+      <w:hyperlink r:id="rId12" w:history="1">
         <w:r>
           <w:rPr>
             <w:rStyle w:val="Hyperlink"/>
@@ -1171,7 +1248,7 @@
         </w:rPr>
         <w:t xml:space="preserve">             Website: </w:t>
       </w:r>
-      <w:hyperlink r:id="rId12" w:history="1">
+      <w:hyperlink r:id="rId13" w:history="1">
         <w:r>
           <w:rPr>
             <w:rStyle w:val="Hyperlink"/>
@@ -1225,6 +1302,7 @@
     <w:p>
       <w:pPr>
         <w:spacing w:before="100" w:beforeAutospacing="1" w:after="100" w:afterAutospacing="1" w:line="240" w:lineRule="auto"/>
+        <w:jc w:val="center"/>
         <w:rPr>
           <w:rFonts w:ascii="Times New Roman" w:eastAsia="Times New Roman" w:hAnsi="Times New Roman" w:cs="Times New Roman"/>
           <w:color w:val="000000"/>
@@ -1247,6 +1325,73 @@
           <w14:ligatures w14:val="none"/>
         </w:rPr>
       </w:pPr>
+      <w:r>
+        <w:rPr>
+          <w:noProof/>
+        </w:rPr>
+        <w:drawing>
+          <wp:anchor distT="0" distB="0" distL="114300" distR="114300" simplePos="0" relativeHeight="251660288" behindDoc="1" locked="0" layoutInCell="1" allowOverlap="1" wp14:anchorId="2F293D79" wp14:editId="4F88D1C2">
+            <wp:simplePos x="0" y="0"/>
+            <wp:positionH relativeFrom="margin">
+              <wp:align>center</wp:align>
+            </wp:positionH>
+            <wp:positionV relativeFrom="paragraph">
+              <wp:posOffset>8255</wp:posOffset>
+            </wp:positionV>
+            <wp:extent cx="2466975" cy="2466975"/>
+            <wp:effectExtent l="0" t="0" r="9525" b="9525"/>
+            <wp:wrapNone/>
+            <wp:docPr id="1944449508" name="Picture 1" descr="A qr code with a dinosaur&#10;&#10;Description automatically generated"/>
+            <wp:cNvGraphicFramePr>
+              <a:graphicFrameLocks xmlns:a="http://schemas.openxmlformats.org/drawingml/2006/main" noChangeAspect="1"/>
+            </wp:cNvGraphicFramePr>
+            <a:graphic xmlns:a="http://schemas.openxmlformats.org/drawingml/2006/main">
+              <a:graphicData uri="http://schemas.openxmlformats.org/drawingml/2006/picture">
+                <pic:pic xmlns:pic="http://schemas.openxmlformats.org/drawingml/2006/picture">
+                  <pic:nvPicPr>
+                    <pic:cNvPr id="1947571428" name="Picture 1" descr="A qr code with a dinosaur&#10;&#10;Description automatically generated"/>
+                    <pic:cNvPicPr>
+                      <a:picLocks noChangeAspect="1" noChangeArrowheads="1"/>
+                    </pic:cNvPicPr>
+                  </pic:nvPicPr>
+                  <pic:blipFill>
+                    <a:blip r:embed="rId5">
+                      <a:extLst>
+                        <a:ext uri="{28A0092B-C50C-407E-A947-70E740481C1C}">
+                          <a14:useLocalDpi xmlns:a14="http://schemas.microsoft.com/office/drawing/2010/main" val="0"/>
+                        </a:ext>
+                      </a:extLst>
+                    </a:blip>
+                    <a:srcRect/>
+                    <a:stretch>
+                      <a:fillRect/>
+                    </a:stretch>
+                  </pic:blipFill>
+                  <pic:spPr bwMode="auto">
+                    <a:xfrm>
+                      <a:off x="0" y="0"/>
+                      <a:ext cx="2466975" cy="2466975"/>
+                    </a:xfrm>
+                    <a:prstGeom prst="rect">
+                      <a:avLst/>
+                    </a:prstGeom>
+                    <a:noFill/>
+                    <a:ln>
+                      <a:noFill/>
+                    </a:ln>
+                  </pic:spPr>
+                </pic:pic>
+              </a:graphicData>
+            </a:graphic>
+            <wp14:sizeRelH relativeFrom="margin">
+              <wp14:pctWidth>0</wp14:pctWidth>
+            </wp14:sizeRelH>
+            <wp14:sizeRelV relativeFrom="margin">
+              <wp14:pctHeight>0</wp14:pctHeight>
+            </wp14:sizeRelV>
+          </wp:anchor>
+        </w:drawing>
+      </w:r>
     </w:p>
     <w:p>
       <w:pPr>
@@ -2581,6 +2726,23 @@
       <w:contextualSpacing/>
     </w:pPr>
   </w:style>
+  <w:style w:type="paragraph" w:styleId="NormalWeb">
+    <w:name w:val="Normal (Web)"/>
+    <w:basedOn w:val="Normal"/>
+    <w:uiPriority w:val="99"/>
+    <w:unhideWhenUsed/>
+    <w:rsid w:val="005F75D7"/>
+    <w:pPr>
+      <w:spacing w:before="100" w:beforeAutospacing="1" w:after="100" w:afterAutospacing="1" w:line="240" w:lineRule="auto"/>
+    </w:pPr>
+    <w:rPr>
+      <w:rFonts w:ascii="Times New Roman" w:eastAsia="Times New Roman" w:hAnsi="Times New Roman" w:cs="Times New Roman"/>
+      <w:kern w:val="0"/>
+      <w:sz w:val="24"/>
+      <w:szCs w:val="24"/>
+      <w14:ligatures w14:val="none"/>
+    </w:rPr>
+  </w:style>
 </w:styles>
 </file>
 

</xml_diff>